<commit_message>
TEST: Partner test case update
</commit_message>
<xml_diff>
--- a/tests/test cases/TC_USER_PARTNER.docx
+++ b/tests/test cases/TC_USER_PARTNER.docx
@@ -248,7 +248,21 @@
                 <w:sz w:val="24"/>
                 <w:szCs w:val="24"/>
               </w:rPr>
-              <w:t>Sprawdzenie, czy ekran dodawania partnera biznesowego posiada pola: "Imię", "Nazwisko", "Firma", "VAT ID",  "Adres"</w:t>
+              <w:t>Sprawdzenie, czy ekran dodawania partnera biznesowego posiada pola: "I</w:t>
+            </w:r>
+            <w:r>
+              <w:rPr>
+                <w:sz w:val="24"/>
+                <w:szCs w:val="24"/>
+              </w:rPr>
+              <w:t>mię", "Nazwisko", "Firma", "VATIN</w:t>
+            </w:r>
+            <w:r>
+              <w:rPr>
+                <w:sz w:val="24"/>
+                <w:szCs w:val="24"/>
+              </w:rPr>
+              <w:t>",  "Adres"</w:t>
             </w:r>
           </w:p>
           <w:p>
@@ -472,7 +486,23 @@
                 <w:sz w:val="24"/>
                 <w:szCs w:val="24"/>
               </w:rPr>
-              <w:t xml:space="preserve">Następuje przekierowanie do </w:t>
+              <w:t xml:space="preserve">Następuje </w:t>
+            </w:r>
+            <w:proofErr w:type="spellStart"/>
+            <w:r>
+              <w:rPr>
+                <w:sz w:val="24"/>
+                <w:szCs w:val="24"/>
+              </w:rPr>
+              <w:t>przekierowanie</w:t>
+            </w:r>
+            <w:proofErr w:type="spellEnd"/>
+            <w:r>
+              <w:rPr>
+                <w:sz w:val="24"/>
+                <w:szCs w:val="24"/>
+              </w:rPr>
+              <w:t xml:space="preserve"> do </w:t>
             </w:r>
             <w:r>
               <w:rPr>
@@ -704,6 +734,8 @@
                 <w:szCs w:val="24"/>
               </w:rPr>
             </w:pPr>
+            <w:bookmarkStart w:id="3" w:name="OLE_LINK4"/>
+            <w:bookmarkStart w:id="4" w:name="OLE_LINK5"/>
             <w:r>
               <w:rPr>
                 <w:b/>
@@ -720,6 +752,8 @@
               </w:rPr>
               <w:t xml:space="preserve"> biznesowy już istnieje</w:t>
             </w:r>
+            <w:bookmarkEnd w:id="3"/>
+            <w:bookmarkEnd w:id="4"/>
           </w:p>
         </w:tc>
       </w:tr>
@@ -1949,7 +1983,7 @@
                       <w:sz w:val="24"/>
                       <w:szCs w:val="24"/>
                     </w:rPr>
-                    <w:t>VAT ID</w:t>
+                    <w:t>VATIN</w:t>
                   </w:r>
                   <w:r>
                     <w:rPr>
@@ -1998,7 +2032,21 @@
                       <w:sz w:val="24"/>
                       <w:szCs w:val="24"/>
                     </w:rPr>
-                    <w:t xml:space="preserve">Użytkownik uzupełnia pole "VAT ID" </w:t>
+                    <w:t>Użytkownik uzupełnia pole "</w:t>
+                  </w:r>
+                  <w:r>
+                    <w:rPr>
+                      <w:sz w:val="24"/>
+                      <w:szCs w:val="24"/>
+                    </w:rPr>
+                    <w:t xml:space="preserve"> VATIN</w:t>
+                  </w:r>
+                  <w:r>
+                    <w:rPr>
+                      <w:sz w:val="24"/>
+                      <w:szCs w:val="24"/>
+                    </w:rPr>
+                    <w:t xml:space="preserve">" </w:t>
                   </w:r>
                   <w:r>
                     <w:rPr>
@@ -3915,7 +3963,7 @@
 </file>
 
 <file path=customXml/itemProps1.xml><?xml version="1.0" encoding="utf-8"?>
-<ds:datastoreItem xmlns:ds="http://schemas.openxmlformats.org/officeDocument/2006/customXml" ds:itemID="{54244C76-5844-4C2B-A090-3FE4A38586AC}">
+<ds:datastoreItem xmlns:ds="http://schemas.openxmlformats.org/officeDocument/2006/customXml" ds:itemID="{35321E4D-7499-4F00-9B65-652FF1E45DA1}">
   <ds:schemaRefs>
     <ds:schemaRef ds:uri="http://schemas.openxmlformats.org/officeDocument/2006/bibliography"/>
   </ds:schemaRefs>

</xml_diff>